<commit_message>
Added the plugin install steps
</commit_message>
<xml_diff>
--- a/Documentation/Automation Logic.docx
+++ b/Documentation/Automation Logic.docx
@@ -130,6 +130,9 @@
         <w:jc w:val="center"/>
       </w:pPr>
       <w:r>
+        <w:rPr>
+          <w:noProof/>
+        </w:rPr>
         <w:drawing>
           <wp:anchor distT="0" distB="0" distL="114300" distR="114300" simplePos="0" relativeHeight="251632640" behindDoc="0" locked="0" layoutInCell="1" allowOverlap="1" wp14:anchorId="7373E333" wp14:editId="357EE179">
             <wp:simplePos x="0" y="0"/>
@@ -187,6 +190,9 @@
         </w:drawing>
       </w:r>
       <w:r>
+        <w:rPr>
+          <w:noProof/>
+        </w:rPr>
         <w:drawing>
           <wp:anchor distT="0" distB="0" distL="114300" distR="114300" simplePos="0" relativeHeight="251859968" behindDoc="0" locked="0" layoutInCell="1" allowOverlap="1" wp14:anchorId="0D5BE6FB" wp14:editId="19D5ADF2">
             <wp:simplePos x="0" y="0"/>
@@ -2433,109 +2439,107 @@
         <w:fldChar w:fldCharType="end"/>
       </w:r>
       <w:bookmarkStart w:id="0" w:name="_Toc33614679"/>
-      <w:bookmarkStart w:id="1" w:name="_GoBack"/>
+      <w:r>
+        <w:t>Summary</w:t>
+      </w:r>
+      <w:bookmarkEnd w:id="0"/>
+    </w:p>
+    <w:p>
+      <w:r>
+        <w:t>This document contains the steps taken to complete this project. It will walk you through the pre-requisite installation and setup, automated deployment</w:t>
+      </w:r>
+      <w:r>
+        <w:t xml:space="preserve"> process</w:t>
+      </w:r>
+      <w:r>
+        <w:t>,</w:t>
+      </w:r>
+      <w:r>
+        <w:t xml:space="preserve"> infrastructure</w:t>
+      </w:r>
+      <w:r>
+        <w:t xml:space="preserve"> </w:t>
+      </w:r>
+      <w:r>
+        <w:t xml:space="preserve">and </w:t>
+      </w:r>
+      <w:r>
+        <w:t>descriptions of the tools used. I will</w:t>
+      </w:r>
+      <w:r>
+        <w:t xml:space="preserve"> not</w:t>
+      </w:r>
+      <w:r>
+        <w:t xml:space="preserve"> </w:t>
+      </w:r>
+      <w:r>
+        <w:t>be going</w:t>
+      </w:r>
+      <w:r>
+        <w:t xml:space="preserve"> over</w:t>
+      </w:r>
+      <w:r>
+        <w:t xml:space="preserve"> </w:t>
+      </w:r>
+      <w:proofErr w:type="gramStart"/>
+      <w:r>
+        <w:t>to</w:t>
+      </w:r>
+      <w:proofErr w:type="gramEnd"/>
+      <w:r>
+        <w:t xml:space="preserve"> much regarding</w:t>
+      </w:r>
+      <w:r>
+        <w:t xml:space="preserve"> the web dev </w:t>
+      </w:r>
+      <w:r>
+        <w:t>section</w:t>
+      </w:r>
+      <w:r>
+        <w:t xml:space="preserve"> of the project as it is not within scope of</w:t>
+      </w:r>
+      <w:r>
+        <w:t xml:space="preserve"> this project</w:t>
+      </w:r>
+      <w:r>
+        <w:t>.</w:t>
+      </w:r>
+    </w:p>
+    <w:p>
+      <w:pPr>
+        <w:pStyle w:val="Heading2"/>
+        <w:rPr>
+          <w:rFonts w:ascii="Calibri" w:eastAsia="Times New Roman" w:hAnsi="Calibri" w:cs="Calibri"/>
+          <w:b/>
+          <w:bCs/>
+          <w:lang w:eastAsia="en-GB"/>
+        </w:rPr>
+      </w:pPr>
+      <w:bookmarkStart w:id="1" w:name="_Toc33614680"/>
+      <w:r>
+        <w:rPr>
+          <w:rStyle w:val="Heading1Char"/>
+          <w:lang w:eastAsia="en-GB"/>
+        </w:rPr>
+        <w:t>Project</w:t>
+      </w:r>
+      <w:r>
+        <w:rPr>
+          <w:rStyle w:val="Heading1Char"/>
+          <w:lang w:eastAsia="en-GB"/>
+        </w:rPr>
+        <w:t xml:space="preserve"> requirements</w:t>
+      </w:r>
+      <w:r>
+        <w:rPr>
+          <w:rFonts w:ascii="Calibri" w:eastAsia="Times New Roman" w:hAnsi="Calibri" w:cs="Calibri"/>
+          <w:b/>
+          <w:bCs/>
+          <w:lang w:eastAsia="en-GB"/>
+        </w:rPr>
+        <w:t>:</w:t>
+      </w:r>
       <w:bookmarkEnd w:id="1"/>
-      <w:r>
-        <w:t>Summary</w:t>
-      </w:r>
-      <w:bookmarkEnd w:id="0"/>
-    </w:p>
-    <w:p>
-      <w:r>
-        <w:t>This document contains the steps taken to complete this project. It will walk you through the pre-requisite installation and setup, automated deployment</w:t>
-      </w:r>
-      <w:r>
-        <w:t xml:space="preserve"> process</w:t>
-      </w:r>
-      <w:r>
-        <w:t>,</w:t>
-      </w:r>
-      <w:r>
-        <w:t xml:space="preserve"> infrastructure</w:t>
-      </w:r>
-      <w:r>
-        <w:t xml:space="preserve"> </w:t>
-      </w:r>
-      <w:r>
-        <w:t xml:space="preserve">and </w:t>
-      </w:r>
-      <w:r>
-        <w:t>descriptions of the tools used. I will</w:t>
-      </w:r>
-      <w:r>
-        <w:t xml:space="preserve"> not</w:t>
-      </w:r>
-      <w:r>
-        <w:t xml:space="preserve"> </w:t>
-      </w:r>
-      <w:r>
-        <w:t>be going</w:t>
-      </w:r>
-      <w:r>
-        <w:t xml:space="preserve"> over</w:t>
-      </w:r>
-      <w:r>
-        <w:t xml:space="preserve"> </w:t>
-      </w:r>
-      <w:proofErr w:type="gramStart"/>
-      <w:r>
-        <w:t>to</w:t>
-      </w:r>
-      <w:proofErr w:type="gramEnd"/>
-      <w:r>
-        <w:t xml:space="preserve"> much regarding</w:t>
-      </w:r>
-      <w:r>
-        <w:t xml:space="preserve"> the web dev </w:t>
-      </w:r>
-      <w:r>
-        <w:t>section</w:t>
-      </w:r>
-      <w:r>
-        <w:t xml:space="preserve"> of the project as it is not within scope of</w:t>
-      </w:r>
-      <w:r>
-        <w:t xml:space="preserve"> this project</w:t>
-      </w:r>
-      <w:r>
-        <w:t>.</w:t>
-      </w:r>
-    </w:p>
-    <w:p>
-      <w:pPr>
-        <w:pStyle w:val="Heading2"/>
-        <w:rPr>
-          <w:rFonts w:ascii="Calibri" w:eastAsia="Times New Roman" w:hAnsi="Calibri" w:cs="Calibri"/>
-          <w:b/>
-          <w:bCs/>
-          <w:lang w:eastAsia="en-GB"/>
-        </w:rPr>
-      </w:pPr>
-      <w:bookmarkStart w:id="2" w:name="_Toc33614680"/>
-      <w:r>
-        <w:rPr>
-          <w:rStyle w:val="Heading1Char"/>
-          <w:lang w:eastAsia="en-GB"/>
-        </w:rPr>
-        <w:t>Project</w:t>
-      </w:r>
-      <w:r>
-        <w:rPr>
-          <w:rStyle w:val="Heading1Char"/>
-          <w:lang w:eastAsia="en-GB"/>
-        </w:rPr>
-        <w:t xml:space="preserve"> requirements</w:t>
-      </w:r>
-      <w:r>
-        <w:rPr>
-          <w:rFonts w:ascii="Calibri" w:eastAsia="Times New Roman" w:hAnsi="Calibri" w:cs="Calibri"/>
-          <w:b/>
-          <w:bCs/>
-          <w:lang w:eastAsia="en-GB"/>
-        </w:rPr>
-        <w:t>:</w:t>
-      </w:r>
-      <w:bookmarkEnd w:id="2"/>
     </w:p>
     <w:p>
       <w:pPr>
@@ -3016,7 +3020,7 @@
           <w:lang w:eastAsia="en-GB"/>
         </w:rPr>
       </w:pPr>
-      <w:bookmarkStart w:id="3" w:name="_Toc33614681"/>
+      <w:bookmarkStart w:id="2" w:name="_Toc33614681"/>
       <w:r>
         <w:rPr>
           <w:rFonts w:eastAsia="Times New Roman"/>
@@ -3032,128 +3036,185 @@
         </w:rPr>
         <w:t>requisites</w:t>
       </w:r>
+      <w:bookmarkEnd w:id="2"/>
+    </w:p>
+    <w:p>
+      <w:pPr>
+        <w:rPr>
+          <w:b/>
+          <w:bCs/>
+          <w:lang w:eastAsia="en-GB"/>
+        </w:rPr>
+      </w:pPr>
+      <w:r>
+        <w:rPr>
+          <w:b/>
+          <w:bCs/>
+          <w:lang w:eastAsia="en-GB"/>
+        </w:rPr>
+        <w:t>PLEASE NOTE</w:t>
+      </w:r>
+      <w:r>
+        <w:rPr>
+          <w:b/>
+          <w:bCs/>
+          <w:lang w:eastAsia="en-GB"/>
+        </w:rPr>
+        <w:t>:</w:t>
+      </w:r>
+      <w:r>
+        <w:rPr>
+          <w:b/>
+          <w:bCs/>
+          <w:lang w:eastAsia="en-GB"/>
+        </w:rPr>
+        <w:t xml:space="preserve"> In order to achieve a consistent </w:t>
+      </w:r>
+      <w:r>
+        <w:rPr>
+          <w:b/>
+          <w:bCs/>
+          <w:lang w:eastAsia="en-GB"/>
+        </w:rPr>
+        <w:t>outcome,</w:t>
+      </w:r>
+      <w:r>
+        <w:rPr>
+          <w:b/>
+          <w:bCs/>
+          <w:lang w:eastAsia="en-GB"/>
+        </w:rPr>
+        <w:t xml:space="preserve"> it is advised to use the same version </w:t>
+      </w:r>
+      <w:r>
+        <w:rPr>
+          <w:b/>
+          <w:bCs/>
+          <w:lang w:eastAsia="en-GB"/>
+        </w:rPr>
+        <w:t>stated</w:t>
+      </w:r>
+      <w:r>
+        <w:rPr>
+          <w:b/>
+          <w:bCs/>
+          <w:lang w:eastAsia="en-GB"/>
+        </w:rPr>
+        <w:t xml:space="preserve"> in this document.</w:t>
+      </w:r>
+      <w:r>
+        <w:rPr>
+          <w:b/>
+          <w:bCs/>
+          <w:lang w:eastAsia="en-GB"/>
+        </w:rPr>
+        <w:t xml:space="preserve"> The steps shown</w:t>
+      </w:r>
+      <w:r>
+        <w:rPr>
+          <w:b/>
+          <w:bCs/>
+          <w:lang w:eastAsia="en-GB"/>
+        </w:rPr>
+        <w:t xml:space="preserve"> is on a windows device, however providing the same tools</w:t>
+      </w:r>
+      <w:r>
+        <w:rPr>
+          <w:b/>
+          <w:bCs/>
+          <w:lang w:eastAsia="en-GB"/>
+        </w:rPr>
+        <w:t xml:space="preserve"> and versions</w:t>
+      </w:r>
+      <w:r>
+        <w:rPr>
+          <w:b/>
+          <w:bCs/>
+          <w:lang w:eastAsia="en-GB"/>
+        </w:rPr>
+        <w:t xml:space="preserve"> installed</w:t>
+      </w:r>
+      <w:r>
+        <w:rPr>
+          <w:b/>
+          <w:bCs/>
+          <w:lang w:eastAsia="en-GB"/>
+        </w:rPr>
+        <w:t xml:space="preserve">, </w:t>
+      </w:r>
+      <w:r>
+        <w:rPr>
+          <w:b/>
+          <w:bCs/>
+          <w:lang w:eastAsia="en-GB"/>
+        </w:rPr>
+        <w:t>should produce the same result</w:t>
+      </w:r>
+      <w:r>
+        <w:rPr>
+          <w:b/>
+          <w:bCs/>
+          <w:lang w:eastAsia="en-GB"/>
+        </w:rPr>
+        <w:t>.</w:t>
+      </w:r>
+    </w:p>
+    <w:p>
+      <w:pPr>
+        <w:pStyle w:val="Heading2"/>
+        <w:rPr>
+          <w:lang w:eastAsia="en-GB"/>
+        </w:rPr>
+      </w:pPr>
+      <w:bookmarkStart w:id="3" w:name="_Toc33614682"/>
+      <w:r>
+        <w:rPr>
+          <w:lang w:eastAsia="en-GB"/>
+        </w:rPr>
+        <w:t>Enable virtualisation on PC</w:t>
+      </w:r>
+      <w:r>
+        <w:rPr>
+          <w:lang w:eastAsia="en-GB"/>
+        </w:rPr>
+        <w:t xml:space="preserve"> (Windows Only)</w:t>
+      </w:r>
       <w:bookmarkEnd w:id="3"/>
     </w:p>
     <w:p>
       <w:pPr>
         <w:rPr>
-          <w:b/>
-          <w:bCs/>
-          <w:lang w:eastAsia="en-GB"/>
-        </w:rPr>
-      </w:pPr>
-      <w:r>
-        <w:rPr>
-          <w:b/>
-          <w:bCs/>
-          <w:lang w:eastAsia="en-GB"/>
-        </w:rPr>
-        <w:t>PLEASE NOTE</w:t>
-      </w:r>
-      <w:r>
-        <w:rPr>
-          <w:b/>
-          <w:bCs/>
-          <w:lang w:eastAsia="en-GB"/>
-        </w:rPr>
-        <w:t>:</w:t>
-      </w:r>
-      <w:r>
-        <w:rPr>
-          <w:b/>
-          <w:bCs/>
-          <w:lang w:eastAsia="en-GB"/>
-        </w:rPr>
-        <w:t xml:space="preserve"> In order to achieve a consistent </w:t>
-      </w:r>
-      <w:r>
-        <w:rPr>
-          <w:b/>
-          <w:bCs/>
-          <w:lang w:eastAsia="en-GB"/>
-        </w:rPr>
-        <w:t>outcome,</w:t>
-      </w:r>
-      <w:r>
-        <w:rPr>
-          <w:b/>
-          <w:bCs/>
-          <w:lang w:eastAsia="en-GB"/>
-        </w:rPr>
-        <w:t xml:space="preserve"> it is advised to use the same version </w:t>
-      </w:r>
-      <w:r>
-        <w:rPr>
-          <w:b/>
-          <w:bCs/>
-          <w:lang w:eastAsia="en-GB"/>
-        </w:rPr>
-        <w:t>stated</w:t>
-      </w:r>
-      <w:r>
-        <w:rPr>
-          <w:b/>
-          <w:bCs/>
-          <w:lang w:eastAsia="en-GB"/>
-        </w:rPr>
-        <w:t xml:space="preserve"> in this document.</w:t>
-      </w:r>
-      <w:r>
-        <w:rPr>
-          <w:b/>
-          <w:bCs/>
-          <w:lang w:eastAsia="en-GB"/>
-        </w:rPr>
-        <w:t xml:space="preserve"> The steps shown</w:t>
-      </w:r>
-      <w:r>
-        <w:rPr>
-          <w:b/>
-          <w:bCs/>
-          <w:lang w:eastAsia="en-GB"/>
-        </w:rPr>
-        <w:t xml:space="preserve"> is on a windows device, however providing the same tools</w:t>
-      </w:r>
-      <w:r>
-        <w:rPr>
-          <w:b/>
-          <w:bCs/>
-          <w:lang w:eastAsia="en-GB"/>
-        </w:rPr>
-        <w:t xml:space="preserve"> and versions</w:t>
-      </w:r>
-      <w:r>
-        <w:rPr>
-          <w:b/>
-          <w:bCs/>
-          <w:lang w:eastAsia="en-GB"/>
-        </w:rPr>
-        <w:t xml:space="preserve"> installed</w:t>
-      </w:r>
-      <w:r>
-        <w:rPr>
-          <w:b/>
-          <w:bCs/>
-          <w:lang w:eastAsia="en-GB"/>
-        </w:rPr>
-        <w:t xml:space="preserve">, </w:t>
-      </w:r>
-      <w:r>
-        <w:rPr>
-          <w:b/>
-          <w:bCs/>
-          <w:lang w:eastAsia="en-GB"/>
-        </w:rPr>
-        <w:t>should produce the same result</w:t>
-      </w:r>
-      <w:r>
-        <w:rPr>
-          <w:b/>
-          <w:bCs/>
-          <w:lang w:eastAsia="en-GB"/>
-        </w:rPr>
-        <w:t>.</w:t>
-      </w:r>
+          <w:lang w:eastAsia="en-GB"/>
+        </w:rPr>
+      </w:pPr>
+      <w:r>
+        <w:rPr>
+          <w:lang w:eastAsia="en-GB"/>
+        </w:rPr>
+        <w:t>This is required to allow the ability of being able to run virtual machines on your machine. The guide below provides good clear instructions on how to enable this feature</w:t>
+      </w:r>
+    </w:p>
+    <w:p>
+      <w:pPr>
+        <w:rPr>
+          <w:lang w:eastAsia="en-GB"/>
+        </w:rPr>
+      </w:pPr>
+      <w:hyperlink r:id="rId10" w:history="1">
+        <w:r>
+          <w:rPr>
+            <w:rStyle w:val="Hyperlink"/>
+          </w:rPr>
+          <w:t>https://mashtips.com/enable-virtualization-windows-10/</w:t>
+        </w:r>
+      </w:hyperlink>
+    </w:p>
+    <w:p>
+      <w:pPr>
+        <w:rPr>
+          <w:lang w:eastAsia="en-GB"/>
+        </w:rPr>
+      </w:pPr>
     </w:p>
     <w:p>
       <w:pPr>
@@ -3162,71 +3223,14 @@
           <w:lang w:eastAsia="en-GB"/>
         </w:rPr>
       </w:pPr>
-      <w:bookmarkStart w:id="4" w:name="_Toc33614682"/>
-      <w:r>
-        <w:rPr>
-          <w:lang w:eastAsia="en-GB"/>
-        </w:rPr>
-        <w:t>Enable virtualisation on PC</w:t>
-      </w:r>
-      <w:r>
-        <w:rPr>
-          <w:lang w:eastAsia="en-GB"/>
-        </w:rPr>
-        <w:t xml:space="preserve"> (Windows Only)</w:t>
+      <w:bookmarkStart w:id="4" w:name="_Toc33614683"/>
+      <w:r>
+        <w:rPr>
+          <w:lang w:eastAsia="en-GB"/>
+        </w:rPr>
+        <w:t>VirtualBox – Installation steps</w:t>
       </w:r>
       <w:bookmarkEnd w:id="4"/>
-    </w:p>
-    <w:p>
-      <w:pPr>
-        <w:rPr>
-          <w:lang w:eastAsia="en-GB"/>
-        </w:rPr>
-      </w:pPr>
-      <w:r>
-        <w:rPr>
-          <w:lang w:eastAsia="en-GB"/>
-        </w:rPr>
-        <w:t>This is required to allow the ability of being able to run virtual machines on your machine. The guide below provides good clear instructions on how to enable this feature</w:t>
-      </w:r>
-    </w:p>
-    <w:p>
-      <w:pPr>
-        <w:rPr>
-          <w:lang w:eastAsia="en-GB"/>
-        </w:rPr>
-      </w:pPr>
-      <w:hyperlink r:id="rId10" w:history="1">
-        <w:r>
-          <w:rPr>
-            <w:rStyle w:val="Hyperlink"/>
-          </w:rPr>
-          <w:t>https://mashtips.com/enable-virtualization-windows-10/</w:t>
-        </w:r>
-      </w:hyperlink>
-    </w:p>
-    <w:p>
-      <w:pPr>
-        <w:rPr>
-          <w:lang w:eastAsia="en-GB"/>
-        </w:rPr>
-      </w:pPr>
-    </w:p>
-    <w:p>
-      <w:pPr>
-        <w:pStyle w:val="Heading2"/>
-        <w:rPr>
-          <w:lang w:eastAsia="en-GB"/>
-        </w:rPr>
-      </w:pPr>
-      <w:bookmarkStart w:id="5" w:name="_Toc33614683"/>
-      <w:r>
-        <w:rPr>
-          <w:lang w:eastAsia="en-GB"/>
-        </w:rPr>
-        <w:t>VirtualBox – Installation steps</w:t>
-      </w:r>
-      <w:bookmarkEnd w:id="5"/>
     </w:p>
     <w:p>
       <w:pPr>
@@ -3404,7 +3408,7 @@
                 <v:stroke joinstyle="miter"/>
                 <v:path gradientshapeok="t" o:connecttype="rect"/>
               </v:shapetype>
-              <v:shape id="Text Box 2" o:spid="_x0000_s1026" type="#_x0000_t202" style="position:absolute;margin-left:327.75pt;margin-top:95.5pt;width:158.25pt;height:61.5pt;z-index:251888640;visibility:visible;mso-wrap-style:square;mso-width-percent:0;mso-height-percent:0;mso-wrap-distance-left:9pt;mso-wrap-distance-top:3.6pt;mso-wrap-distance-right:9pt;mso-wrap-distance-bottom:3.6pt;mso-position-horizontal:absolute;mso-position-horizontal-relative:text;mso-position-vertical:absolute;mso-position-vertical-relative:text;mso-width-percent:0;mso-height-percent:0;mso-width-relative:margin;mso-height-relative:margin;v-text-anchor:top" o:gfxdata="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">
+              <v:shape id="Text Box 2" o:spid="_x0000_s1026" type="#_x0000_t202" style="position:absolute;margin-left:327.75pt;margin-top:95.5pt;width:158.25pt;height:61.5pt;z-index:251888640;visibility:visible;mso-wrap-style:square;mso-width-percent:0;mso-height-percent:0;mso-wrap-distance-left:9pt;mso-wrap-distance-top:3.6pt;mso-wrap-distance-right:9pt;mso-wrap-distance-bottom:3.6pt;mso-position-horizontal:absolute;mso-position-horizontal-relative:text;mso-position-vertical:absolute;mso-position-vertical-relative:text;mso-width-percent:0;mso-height-percent:0;mso-width-relative:margin;mso-height-relative:margin;v-text-anchor:top" o:gfxdata="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">
                 <v:textbox>
                   <w:txbxContent>
                     <w:p>
@@ -3663,7 +3667,7 @@
           <w:lang w:eastAsia="en-GB"/>
         </w:rPr>
       </w:pPr>
-      <w:bookmarkStart w:id="6" w:name="_Toc33614684"/>
+      <w:bookmarkStart w:id="5" w:name="_Toc33614684"/>
       <w:r>
         <w:rPr>
           <w:rFonts w:eastAsia="Times New Roman"/>
@@ -3693,7 +3697,7 @@
         </w:rPr>
         <w:t>Installation steps</w:t>
       </w:r>
-      <w:bookmarkEnd w:id="6"/>
+      <w:bookmarkEnd w:id="5"/>
     </w:p>
     <w:p>
       <w:pPr>
@@ -3990,6 +3994,7 @@
       <w:r>
         <w:rPr>
           <w:rFonts w:ascii="Calibri" w:eastAsia="Times New Roman" w:hAnsi="Calibri" w:cs="Calibri"/>
+          <w:noProof/>
           <w:lang w:eastAsia="en-GB"/>
         </w:rPr>
         <w:drawing>
@@ -4240,7 +4245,7 @@
           <w:lang w:eastAsia="en-GB"/>
         </w:rPr>
       </w:pPr>
-      <w:bookmarkStart w:id="7" w:name="_Toc33614685"/>
+      <w:bookmarkStart w:id="6" w:name="_Toc33614685"/>
       <w:r>
         <w:rPr>
           <w:rFonts w:eastAsia="Times New Roman"/>
@@ -4276,7 +4281,7 @@
         </w:rPr>
         <w:t xml:space="preserve"> (Command line Tool)</w:t>
       </w:r>
-      <w:bookmarkEnd w:id="7"/>
+      <w:bookmarkEnd w:id="6"/>
     </w:p>
     <w:p>
       <w:pPr>
@@ -4309,6 +4314,7 @@
       <w:r>
         <w:rPr>
           <w:rFonts w:ascii="Calibri" w:eastAsia="Times New Roman" w:hAnsi="Calibri" w:cs="Calibri"/>
+          <w:noProof/>
           <w:lang w:eastAsia="en-GB"/>
         </w:rPr>
         <w:drawing>
@@ -4504,7 +4510,7 @@
           <w:lang w:eastAsia="en-GB"/>
         </w:rPr>
       </w:pPr>
-      <w:bookmarkStart w:id="8" w:name="_Toc33614686"/>
+      <w:bookmarkStart w:id="7" w:name="_Toc33614686"/>
       <w:r>
         <w:rPr>
           <w:rFonts w:eastAsia="Times New Roman"/>
@@ -4512,7 +4518,7 @@
         </w:rPr>
         <w:t>Chef-solo and not Chef Server?</w:t>
       </w:r>
-      <w:bookmarkEnd w:id="8"/>
+      <w:bookmarkEnd w:id="7"/>
     </w:p>
     <w:p>
       <w:pPr>
@@ -4811,7 +4817,7 @@
           <w:lang w:eastAsia="en-GB"/>
         </w:rPr>
       </w:pPr>
-      <w:bookmarkStart w:id="9" w:name="_Toc33614687"/>
+      <w:bookmarkStart w:id="8" w:name="_Toc33614687"/>
       <w:r>
         <w:rPr>
           <w:rFonts w:eastAsia="Times New Roman"/>
@@ -4819,7 +4825,7 @@
         </w:rPr>
         <w:t>Git Repository – Clone Project</w:t>
       </w:r>
-      <w:bookmarkEnd w:id="9"/>
+      <w:bookmarkEnd w:id="8"/>
     </w:p>
     <w:p>
       <w:pPr>
@@ -4906,6 +4912,378 @@
         </w:rPr>
         <w:t xml:space="preserve"> </w:t>
       </w:r>
+    </w:p>
+    <w:p>
+      <w:pPr>
+        <w:spacing w:after="0" w:line="240" w:lineRule="auto"/>
+        <w:rPr>
+          <w:rFonts w:ascii="Calibri" w:eastAsia="Times New Roman" w:hAnsi="Calibri" w:cs="Calibri"/>
+          <w:b/>
+          <w:bCs/>
+          <w:lang w:eastAsia="en-GB"/>
+        </w:rPr>
+      </w:pPr>
+    </w:p>
+    <w:p>
+      <w:pPr>
+        <w:rPr>
+          <w:b/>
+          <w:bCs/>
+          <w:lang w:eastAsia="en-GB"/>
+        </w:rPr>
+      </w:pPr>
+      <w:r>
+        <w:rPr>
+          <w:b/>
+          <w:bCs/>
+          <w:lang w:eastAsia="en-GB"/>
+        </w:rPr>
+        <w:t>To confirm the pre-</w:t>
+      </w:r>
+      <w:proofErr w:type="spellStart"/>
+      <w:r>
+        <w:rPr>
+          <w:b/>
+          <w:bCs/>
+          <w:lang w:eastAsia="en-GB"/>
+        </w:rPr>
+        <w:t>reqs</w:t>
+      </w:r>
+      <w:proofErr w:type="spellEnd"/>
+      <w:r>
+        <w:rPr>
+          <w:b/>
+          <w:bCs/>
+          <w:lang w:eastAsia="en-GB"/>
+        </w:rPr>
+        <w:t xml:space="preserve"> has been installed</w:t>
+      </w:r>
+    </w:p>
+    <w:p>
+      <w:pPr>
+        <w:pStyle w:val="NoSpacing"/>
+        <w:rPr>
+          <w:lang w:eastAsia="en-GB"/>
+        </w:rPr>
+      </w:pPr>
+      <w:r>
+        <w:rPr>
+          <w:lang w:eastAsia="en-GB"/>
+        </w:rPr>
+        <w:t>command: </w:t>
+      </w:r>
+      <w:r>
+        <w:rPr>
+          <w:b/>
+          <w:bCs/>
+          <w:lang w:eastAsia="en-GB"/>
+        </w:rPr>
+        <w:t>vagrant --version</w:t>
+      </w:r>
+      <w:r>
+        <w:rPr>
+          <w:lang w:eastAsia="en-GB"/>
+        </w:rPr>
+        <w:t> </w:t>
+      </w:r>
+    </w:p>
+    <w:p>
+      <w:pPr>
+        <w:pStyle w:val="NoSpacing"/>
+        <w:rPr>
+          <w:lang w:eastAsia="en-GB"/>
+        </w:rPr>
+      </w:pPr>
+      <w:r>
+        <w:rPr>
+          <w:lang w:eastAsia="en-GB"/>
+        </w:rPr>
+        <w:t>Check vagrant is installed and version</w:t>
+      </w:r>
+    </w:p>
+    <w:p>
+      <w:pPr>
+        <w:pStyle w:val="NoSpacing"/>
+        <w:rPr>
+          <w:lang w:eastAsia="en-GB"/>
+        </w:rPr>
+      </w:pPr>
+      <w:r>
+        <w:rPr>
+          <w:lang w:eastAsia="en-GB"/>
+        </w:rPr>
+        <w:br/>
+        <w:t>command: </w:t>
+      </w:r>
+      <w:proofErr w:type="spellStart"/>
+      <w:r>
+        <w:rPr>
+          <w:b/>
+          <w:bCs/>
+          <w:lang w:eastAsia="en-GB"/>
+        </w:rPr>
+        <w:t>vboxmanage</w:t>
+      </w:r>
+      <w:proofErr w:type="spellEnd"/>
+      <w:r>
+        <w:rPr>
+          <w:b/>
+          <w:bCs/>
+          <w:lang w:eastAsia="en-GB"/>
+        </w:rPr>
+        <w:t xml:space="preserve"> --version</w:t>
+      </w:r>
+      <w:r>
+        <w:rPr>
+          <w:lang w:eastAsia="en-GB"/>
+        </w:rPr>
+        <w:t> </w:t>
+      </w:r>
+    </w:p>
+    <w:p>
+      <w:pPr>
+        <w:pStyle w:val="NoSpacing"/>
+        <w:rPr>
+          <w:lang w:eastAsia="en-GB"/>
+        </w:rPr>
+      </w:pPr>
+      <w:r>
+        <w:rPr>
+          <w:lang w:eastAsia="en-GB"/>
+        </w:rPr>
+        <w:t xml:space="preserve">Check </w:t>
+      </w:r>
+      <w:proofErr w:type="spellStart"/>
+      <w:r>
+        <w:rPr>
+          <w:lang w:eastAsia="en-GB"/>
+        </w:rPr>
+        <w:t>Virtualbox</w:t>
+      </w:r>
+      <w:proofErr w:type="spellEnd"/>
+      <w:r>
+        <w:rPr>
+          <w:lang w:eastAsia="en-GB"/>
+        </w:rPr>
+        <w:t xml:space="preserve"> version</w:t>
+      </w:r>
+    </w:p>
+    <w:p>
+      <w:pPr>
+        <w:pStyle w:val="NoSpacing"/>
+        <w:rPr>
+          <w:lang w:eastAsia="en-GB"/>
+        </w:rPr>
+      </w:pPr>
+      <w:r>
+        <w:rPr>
+          <w:lang w:eastAsia="en-GB"/>
+        </w:rPr>
+        <w:br/>
+        <w:t>command (if not using git bash): </w:t>
+      </w:r>
+      <w:r>
+        <w:rPr>
+          <w:b/>
+          <w:bCs/>
+          <w:lang w:eastAsia="en-GB"/>
+        </w:rPr>
+        <w:t>git --version</w:t>
+      </w:r>
+      <w:r>
+        <w:rPr>
+          <w:lang w:eastAsia="en-GB"/>
+        </w:rPr>
+        <w:t> </w:t>
+      </w:r>
+    </w:p>
+    <w:p>
+      <w:pPr>
+        <w:pStyle w:val="NoSpacing"/>
+        <w:rPr>
+          <w:lang w:eastAsia="en-GB"/>
+        </w:rPr>
+      </w:pPr>
+      <w:r>
+        <w:rPr>
+          <w:lang w:eastAsia="en-GB"/>
+        </w:rPr>
+        <w:t>Confirms git is installed</w:t>
+      </w:r>
+    </w:p>
+    <w:p>
+      <w:pPr>
+        <w:pStyle w:val="NoSpacing"/>
+        <w:rPr>
+          <w:lang w:eastAsia="en-GB"/>
+        </w:rPr>
+      </w:pPr>
+    </w:p>
+    <w:p>
+      <w:pPr>
+        <w:rPr>
+          <w:lang w:eastAsia="en-GB"/>
+        </w:rPr>
+      </w:pPr>
+      <w:r>
+        <w:rPr>
+          <w:b/>
+          <w:bCs/>
+          <w:lang w:eastAsia="en-GB"/>
+        </w:rPr>
+        <w:t xml:space="preserve">Providing no error found running the above commands, install the required plugins for </w:t>
+      </w:r>
+      <w:r>
+        <w:rPr>
+          <w:b/>
+          <w:bCs/>
+          <w:lang w:eastAsia="en-GB"/>
+        </w:rPr>
+        <w:t xml:space="preserve">our </w:t>
+      </w:r>
+      <w:r>
+        <w:rPr>
+          <w:b/>
+          <w:bCs/>
+          <w:lang w:eastAsia="en-GB"/>
+        </w:rPr>
+        <w:t>vagrant</w:t>
+      </w:r>
+      <w:r>
+        <w:rPr>
+          <w:b/>
+          <w:bCs/>
+          <w:lang w:eastAsia="en-GB"/>
+        </w:rPr>
+        <w:t xml:space="preserve"> build</w:t>
+      </w:r>
+      <w:r>
+        <w:rPr>
+          <w:b/>
+          <w:bCs/>
+          <w:lang w:eastAsia="en-GB"/>
+        </w:rPr>
+        <w:t>:</w:t>
+      </w:r>
+      <w:r>
+        <w:rPr>
+          <w:lang w:eastAsia="en-GB"/>
+        </w:rPr>
+        <w:br/>
+      </w:r>
+      <w:r>
+        <w:rPr>
+          <w:lang w:eastAsia="en-GB"/>
+        </w:rPr>
+        <w:t>command</w:t>
+      </w:r>
+      <w:r>
+        <w:rPr>
+          <w:lang w:eastAsia="en-GB"/>
+        </w:rPr>
+        <w:t xml:space="preserve">: </w:t>
+      </w:r>
+      <w:r>
+        <w:rPr>
+          <w:b/>
+          <w:bCs/>
+          <w:lang w:eastAsia="en-GB"/>
+        </w:rPr>
+        <w:t>vagrant plugin install vagrant-omnibus</w:t>
+      </w:r>
+      <w:r>
+        <w:rPr>
+          <w:b/>
+          <w:bCs/>
+          <w:lang w:eastAsia="en-GB"/>
+        </w:rPr>
+        <w:br/>
+      </w:r>
+      <w:r>
+        <w:rPr>
+          <w:lang w:eastAsia="en-GB"/>
+        </w:rPr>
+        <w:t>command</w:t>
+      </w:r>
+      <w:r>
+        <w:rPr>
+          <w:lang w:eastAsia="en-GB"/>
+        </w:rPr>
+        <w:t xml:space="preserve">: </w:t>
+      </w:r>
+      <w:r>
+        <w:rPr>
+          <w:b/>
+          <w:bCs/>
+          <w:lang w:eastAsia="en-GB"/>
+        </w:rPr>
+        <w:t>vagrant plugin install vagrant-</w:t>
+      </w:r>
+      <w:proofErr w:type="spellStart"/>
+      <w:r>
+        <w:rPr>
+          <w:b/>
+          <w:bCs/>
+          <w:lang w:eastAsia="en-GB"/>
+        </w:rPr>
+        <w:t>vbguest</w:t>
+      </w:r>
+      <w:proofErr w:type="spellEnd"/>
+    </w:p>
+    <w:p>
+      <w:pPr>
+        <w:spacing w:after="0" w:line="240" w:lineRule="auto"/>
+        <w:rPr>
+          <w:rFonts w:ascii="Calibri" w:eastAsia="Times New Roman" w:hAnsi="Calibri" w:cs="Calibri"/>
+          <w:b/>
+          <w:bCs/>
+          <w:lang w:eastAsia="en-GB"/>
+        </w:rPr>
+      </w:pPr>
+    </w:p>
+    <w:p>
+      <w:pPr>
+        <w:spacing w:after="0" w:line="240" w:lineRule="auto"/>
+        <w:rPr>
+          <w:rFonts w:ascii="Calibri" w:eastAsia="Times New Roman" w:hAnsi="Calibri" w:cs="Calibri"/>
+          <w:b/>
+          <w:bCs/>
+          <w:lang w:eastAsia="en-GB"/>
+        </w:rPr>
+      </w:pPr>
+    </w:p>
+    <w:p>
+      <w:pPr>
+        <w:spacing w:after="0" w:line="240" w:lineRule="auto"/>
+        <w:rPr>
+          <w:rFonts w:ascii="Calibri" w:eastAsia="Times New Roman" w:hAnsi="Calibri" w:cs="Calibri"/>
+          <w:b/>
+          <w:bCs/>
+          <w:lang w:eastAsia="en-GB"/>
+        </w:rPr>
+      </w:pPr>
+    </w:p>
+    <w:p>
+      <w:pPr>
+        <w:spacing w:after="0" w:line="240" w:lineRule="auto"/>
+        <w:rPr>
+          <w:rFonts w:ascii="Calibri" w:eastAsia="Times New Roman" w:hAnsi="Calibri" w:cs="Calibri"/>
+          <w:b/>
+          <w:bCs/>
+          <w:lang w:eastAsia="en-GB"/>
+        </w:rPr>
+      </w:pPr>
+    </w:p>
+    <w:p>
+      <w:pPr>
+        <w:spacing w:after="0" w:line="240" w:lineRule="auto"/>
+        <w:rPr>
+          <w:rFonts w:ascii="Calibri" w:eastAsia="Times New Roman" w:hAnsi="Calibri" w:cs="Calibri"/>
+          <w:b/>
+          <w:bCs/>
+          <w:lang w:eastAsia="en-GB"/>
+        </w:rPr>
+      </w:pPr>
     </w:p>
     <w:p>
       <w:pPr>
@@ -4929,11 +5307,14 @@
           <w:lang w:eastAsia="en-GB"/>
         </w:rPr>
       </w:pPr>
-      <w:r>
-        <w:rPr>
-          <w:rFonts w:ascii="Calibri" w:eastAsia="Times New Roman" w:hAnsi="Calibri" w:cs="Calibri"/>
-          <w:lang w:eastAsia="en-GB"/>
-        </w:rPr>
+      <w:bookmarkStart w:id="9" w:name="_GoBack"/>
+      <w:bookmarkEnd w:id="9"/>
+      <w:r>
+        <w:rPr>
+          <w:rFonts w:ascii="Calibri" w:eastAsia="Times New Roman" w:hAnsi="Calibri" w:cs="Calibri"/>
+          <w:lang w:eastAsia="en-GB"/>
+        </w:rPr>
+        <w:lastRenderedPageBreak/>
         <w:t xml:space="preserve">Select </w:t>
       </w:r>
       <w:r>
@@ -5008,6 +5389,7 @@
       <w:r>
         <w:rPr>
           <w:rFonts w:ascii="Calibri" w:eastAsia="Times New Roman" w:hAnsi="Calibri" w:cs="Calibri"/>
+          <w:noProof/>
           <w:lang w:eastAsia="en-GB"/>
         </w:rPr>
         <w:drawing>
@@ -5060,9 +5442,9 @@
       </w:pPr>
       <w:r>
         <w:rPr>
-          <w:lang w:eastAsia="en-GB"/>
-        </w:rPr>
-        <w:lastRenderedPageBreak/>
+          <w:noProof/>
+          <w:lang w:eastAsia="en-GB"/>
+        </w:rPr>
         <w:drawing>
           <wp:anchor distT="0" distB="0" distL="114300" distR="114300" simplePos="0" relativeHeight="251893760" behindDoc="0" locked="0" layoutInCell="1" allowOverlap="1" wp14:anchorId="2DB5D9AD" wp14:editId="1CBF4FE7">
             <wp:simplePos x="0" y="0"/>
@@ -5264,6 +5646,7 @@
       </w:pPr>
       <w:r>
         <w:rPr>
+          <w:noProof/>
           <w:lang w:eastAsia="en-GB"/>
         </w:rPr>
         <w:drawing>
@@ -5421,8 +5804,10 @@
         <w:rPr>
           <w:b/>
           <w:bCs/>
-          <w:lang w:eastAsia="en-GB"/>
-        </w:rPr>
+          <w:noProof/>
+          <w:lang w:eastAsia="en-GB"/>
+        </w:rPr>
+        <w:lastRenderedPageBreak/>
         <w:drawing>
           <wp:inline distT="0" distB="0" distL="0" distR="0" wp14:anchorId="76397869" wp14:editId="0D9C4B01">
             <wp:extent cx="5731510" cy="1209675"/>
@@ -5541,6 +5926,7 @@
         <w:rPr>
           <w:b/>
           <w:bCs/>
+          <w:noProof/>
           <w:lang w:eastAsia="en-GB"/>
         </w:rPr>
         <w:drawing>
@@ -5708,9 +6094,9 @@
       </w:pPr>
       <w:r>
         <w:rPr>
-          <w:lang w:eastAsia="en-GB"/>
-        </w:rPr>
-        <w:lastRenderedPageBreak/>
+          <w:noProof/>
+          <w:lang w:eastAsia="en-GB"/>
+        </w:rPr>
         <w:drawing>
           <wp:inline distT="0" distB="0" distL="0" distR="0" wp14:anchorId="07F3AD41" wp14:editId="2FFBCCE9">
             <wp:extent cx="5292749" cy="2257425"/>
@@ -5785,6 +6171,7 @@
         <w:rPr>
           <w:b/>
           <w:bCs/>
+          <w:noProof/>
           <w:lang w:eastAsia="en-GB"/>
         </w:rPr>
         <w:drawing>
@@ -5955,7 +6342,6 @@
         <w:rPr>
           <w:lang w:eastAsia="en-GB"/>
         </w:rPr>
-        <w:lastRenderedPageBreak/>
         <w:t>Testing the web App (Web browser)</w:t>
       </w:r>
       <w:bookmarkEnd w:id="10"/>
@@ -6010,6 +6396,7 @@
       </w:pPr>
       <w:r>
         <w:rPr>
+          <w:noProof/>
           <w:lang w:eastAsia="en-GB"/>
         </w:rPr>
         <w:drawing>
@@ -6084,8 +6471,10 @@
       </w:pPr>
       <w:r>
         <w:rPr>
-          <w:lang w:eastAsia="en-GB"/>
-        </w:rPr>
+          <w:noProof/>
+          <w:lang w:eastAsia="en-GB"/>
+        </w:rPr>
+        <w:lastRenderedPageBreak/>
         <w:drawing>
           <wp:inline distT="0" distB="0" distL="0" distR="0" wp14:anchorId="1D3FBB47" wp14:editId="160512F9">
             <wp:extent cx="3028950" cy="2320925"/>
@@ -6158,6 +6547,7 @@
       </w:pPr>
       <w:r>
         <w:rPr>
+          <w:noProof/>
           <w:lang w:eastAsia="en-GB"/>
         </w:rPr>
         <w:drawing>
@@ -6209,7 +6599,6 @@
         <w:rPr>
           <w:lang w:eastAsia="en-GB"/>
         </w:rPr>
-        <w:lastRenderedPageBreak/>
         <w:t>Testing the Web App (Shell Script)</w:t>
       </w:r>
       <w:bookmarkEnd w:id="11"/>
@@ -6241,6 +6630,7 @@
       </w:pPr>
       <w:r>
         <w:rPr>
+          <w:noProof/>
           <w:lang w:eastAsia="en-GB"/>
         </w:rPr>
         <w:drawing>
@@ -6368,8 +6758,10 @@
       </w:pPr>
       <w:r>
         <w:rPr>
-          <w:lang w:eastAsia="en-GB"/>
-        </w:rPr>
+          <w:noProof/>
+          <w:lang w:eastAsia="en-GB"/>
+        </w:rPr>
+        <w:lastRenderedPageBreak/>
         <w:drawing>
           <wp:inline distT="0" distB="0" distL="0" distR="0" wp14:anchorId="24412849" wp14:editId="72B33AC1">
             <wp:extent cx="3439005" cy="800212"/>
@@ -6435,6 +6827,7 @@
       </w:pPr>
       <w:r>
         <w:rPr>
+          <w:noProof/>
           <w:lang w:eastAsia="en-GB"/>
         </w:rPr>
         <w:drawing>
@@ -6526,7 +6919,6 @@
           <w:rFonts w:eastAsia="Times New Roman"/>
           <w:lang w:eastAsia="en-GB"/>
         </w:rPr>
-        <w:lastRenderedPageBreak/>
         <w:t>Configurations – Technical Overview</w:t>
       </w:r>
       <w:bookmarkEnd w:id="12"/>
@@ -6671,8 +7063,10 @@
           <w:bCs/>
           <w:i/>
           <w:iCs/>
-          <w:lang w:eastAsia="en-GB"/>
-        </w:rPr>
+          <w:noProof/>
+          <w:lang w:eastAsia="en-GB"/>
+        </w:rPr>
+        <w:lastRenderedPageBreak/>
         <w:drawing>
           <wp:anchor distT="0" distB="0" distL="114300" distR="114300" simplePos="0" relativeHeight="251901952" behindDoc="0" locked="0" layoutInCell="1" allowOverlap="1" wp14:anchorId="4815BFD8" wp14:editId="699509D1">
             <wp:simplePos x="0" y="0"/>
@@ -6742,6 +7136,7 @@
       <w:r>
         <w:rPr>
           <w:rFonts w:ascii="Calibri" w:eastAsia="Times New Roman" w:hAnsi="Calibri" w:cs="Calibri"/>
+          <w:noProof/>
           <w:lang w:eastAsia="en-GB"/>
         </w:rPr>
         <w:drawing>
@@ -6985,7 +7380,6 @@
           <w:rFonts w:eastAsia="Times New Roman"/>
           <w:lang w:eastAsia="en-GB"/>
         </w:rPr>
-        <w:lastRenderedPageBreak/>
         <w:t>Vagrant setup</w:t>
       </w:r>
       <w:bookmarkEnd w:id="14"/>
@@ -7220,6 +7614,7 @@
           <w:rFonts w:ascii="Calibri" w:eastAsia="Times New Roman" w:hAnsi="Calibri" w:cs="Calibri"/>
           <w:lang w:eastAsia="en-GB"/>
         </w:rPr>
+        <w:lastRenderedPageBreak/>
         <w:t xml:space="preserve">The box </w:t>
       </w:r>
       <w:proofErr w:type="spellStart"/>
@@ -7339,6 +7734,7 @@
       <w:r>
         <w:rPr>
           <w:rFonts w:ascii="Calibri" w:eastAsia="Times New Roman" w:hAnsi="Calibri" w:cs="Calibri"/>
+          <w:noProof/>
           <w:lang w:eastAsia="en-GB"/>
         </w:rPr>
         <w:drawing>
@@ -7546,6 +7942,7 @@
       <w:r>
         <w:rPr>
           <w:rFonts w:ascii="Calibri" w:eastAsia="Times New Roman" w:hAnsi="Calibri" w:cs="Calibri"/>
+          <w:noProof/>
           <w:lang w:eastAsia="en-GB"/>
         </w:rPr>
         <w:drawing>
@@ -7640,162 +8037,163 @@
           <w:rFonts w:eastAsia="Times New Roman"/>
           <w:lang w:eastAsia="en-GB"/>
         </w:rPr>
+        <w:t>Chef Provisioning and cookbooks</w:t>
+      </w:r>
+      <w:bookmarkEnd w:id="15"/>
+    </w:p>
+    <w:p>
+      <w:pPr>
+        <w:rPr>
+          <w:b/>
+          <w:bCs/>
+          <w:lang w:eastAsia="en-GB"/>
+        </w:rPr>
+      </w:pPr>
+      <w:r>
+        <w:rPr>
+          <w:b/>
+          <w:bCs/>
+          <w:lang w:eastAsia="en-GB"/>
+        </w:rPr>
+        <w:t>Roles</w:t>
+      </w:r>
+    </w:p>
+    <w:p>
+      <w:pPr>
+        <w:spacing w:after="0" w:line="240" w:lineRule="auto"/>
+        <w:rPr>
+          <w:rFonts w:ascii="Calibri" w:eastAsia="Times New Roman" w:hAnsi="Calibri" w:cs="Calibri"/>
+          <w:lang w:eastAsia="en-GB"/>
+        </w:rPr>
+      </w:pPr>
+      <w:r>
+        <w:rPr>
+          <w:rFonts w:ascii="Calibri" w:eastAsia="Times New Roman" w:hAnsi="Calibri" w:cs="Calibri"/>
+          <w:lang w:eastAsia="en-GB"/>
+        </w:rPr>
+        <w:t xml:space="preserve">Roles where used to </w:t>
+      </w:r>
+      <w:r>
+        <w:rPr>
+          <w:rFonts w:ascii="Calibri" w:eastAsia="Times New Roman" w:hAnsi="Calibri" w:cs="Calibri"/>
+          <w:lang w:eastAsia="en-GB"/>
+        </w:rPr>
+        <w:t>avoid the need to have to specify the run list within the vagrant file for each server, run list meaning what recipes/configurations</w:t>
+      </w:r>
+      <w:r>
+        <w:rPr>
+          <w:rFonts w:ascii="Calibri" w:eastAsia="Times New Roman" w:hAnsi="Calibri" w:cs="Calibri"/>
+          <w:lang w:eastAsia="en-GB"/>
+        </w:rPr>
+        <w:t xml:space="preserve"> that</w:t>
+      </w:r>
+      <w:r>
+        <w:rPr>
+          <w:rFonts w:ascii="Calibri" w:eastAsia="Times New Roman" w:hAnsi="Calibri" w:cs="Calibri"/>
+          <w:lang w:eastAsia="en-GB"/>
+        </w:rPr>
+        <w:t xml:space="preserve"> should run against the server. Chef will </w:t>
+      </w:r>
+      <w:r>
+        <w:rPr>
+          <w:rFonts w:ascii="Calibri" w:eastAsia="Times New Roman" w:hAnsi="Calibri" w:cs="Calibri"/>
+          <w:lang w:eastAsia="en-GB"/>
+        </w:rPr>
+        <w:t xml:space="preserve">automatically </w:t>
+      </w:r>
+      <w:r>
+        <w:rPr>
+          <w:rFonts w:ascii="Calibri" w:eastAsia="Times New Roman" w:hAnsi="Calibri" w:cs="Calibri"/>
+          <w:lang w:eastAsia="en-GB"/>
+        </w:rPr>
+        <w:t xml:space="preserve">look in the roles directory to find the roles and run the recipes defined within </w:t>
+      </w:r>
+      <w:r>
+        <w:rPr>
+          <w:rFonts w:ascii="Calibri" w:eastAsia="Times New Roman" w:hAnsi="Calibri" w:cs="Calibri"/>
+          <w:lang w:eastAsia="en-GB"/>
+        </w:rPr>
+        <w:t xml:space="preserve">its </w:t>
+      </w:r>
+      <w:r>
+        <w:rPr>
+          <w:rFonts w:ascii="Calibri" w:eastAsia="Times New Roman" w:hAnsi="Calibri" w:cs="Calibri"/>
+          <w:lang w:eastAsia="en-GB"/>
+        </w:rPr>
+        <w:t>role file on servers tagged with that</w:t>
+      </w:r>
+      <w:r>
+        <w:rPr>
+          <w:rFonts w:ascii="Calibri" w:eastAsia="Times New Roman" w:hAnsi="Calibri" w:cs="Calibri"/>
+          <w:lang w:eastAsia="en-GB"/>
+        </w:rPr>
+        <w:t xml:space="preserve"> particular</w:t>
+      </w:r>
+      <w:r>
+        <w:rPr>
+          <w:rFonts w:ascii="Calibri" w:eastAsia="Times New Roman" w:hAnsi="Calibri" w:cs="Calibri"/>
+          <w:lang w:eastAsia="en-GB"/>
+        </w:rPr>
+        <w:t xml:space="preserve"> role.</w:t>
+      </w:r>
+    </w:p>
+    <w:p>
+      <w:pPr>
+        <w:spacing w:after="0" w:line="240" w:lineRule="auto"/>
+        <w:rPr>
+          <w:rFonts w:ascii="Calibri" w:eastAsia="Times New Roman" w:hAnsi="Calibri" w:cs="Calibri"/>
+          <w:lang w:eastAsia="en-GB"/>
+        </w:rPr>
+      </w:pPr>
+    </w:p>
+    <w:p>
+      <w:pPr>
+        <w:spacing w:after="0" w:line="240" w:lineRule="auto"/>
+        <w:ind w:firstLine="720"/>
+        <w:rPr>
+          <w:rFonts w:ascii="Calibri" w:eastAsia="Times New Roman" w:hAnsi="Calibri" w:cs="Calibri"/>
+          <w:b/>
+          <w:bCs/>
+          <w:lang w:eastAsia="en-GB"/>
+        </w:rPr>
+      </w:pPr>
+      <w:proofErr w:type="gramStart"/>
+      <w:r>
+        <w:rPr>
+          <w:rFonts w:ascii="Calibri" w:eastAsia="Times New Roman" w:hAnsi="Calibri" w:cs="Calibri"/>
+          <w:b/>
+          <w:bCs/>
+          <w:lang w:eastAsia="en-GB"/>
+        </w:rPr>
+        <w:t>Roles  Directory</w:t>
+      </w:r>
+      <w:proofErr w:type="gramEnd"/>
+    </w:p>
+    <w:p>
+      <w:pPr>
+        <w:spacing w:after="0" w:line="240" w:lineRule="auto"/>
+        <w:rPr>
+          <w:rFonts w:ascii="Calibri" w:eastAsia="Times New Roman" w:hAnsi="Calibri" w:cs="Calibri"/>
+          <w:lang w:eastAsia="en-GB"/>
+        </w:rPr>
+      </w:pPr>
+    </w:p>
+    <w:p>
+      <w:pPr>
+        <w:spacing w:after="0" w:line="240" w:lineRule="auto"/>
+        <w:ind w:firstLine="720"/>
+        <w:rPr>
+          <w:rFonts w:ascii="Calibri" w:eastAsia="Times New Roman" w:hAnsi="Calibri" w:cs="Calibri"/>
+          <w:lang w:eastAsia="en-GB"/>
+        </w:rPr>
+      </w:pPr>
+      <w:r>
+        <w:rPr>
+          <w:rFonts w:ascii="Calibri" w:eastAsia="Times New Roman" w:hAnsi="Calibri" w:cs="Calibri"/>
+          <w:noProof/>
+          <w:lang w:eastAsia="en-GB"/>
+        </w:rPr>
         <w:lastRenderedPageBreak/>
-        <w:t>Chef Provisioning and cookbooks</w:t>
-      </w:r>
-      <w:bookmarkEnd w:id="15"/>
-    </w:p>
-    <w:p>
-      <w:pPr>
-        <w:rPr>
-          <w:b/>
-          <w:bCs/>
-          <w:lang w:eastAsia="en-GB"/>
-        </w:rPr>
-      </w:pPr>
-      <w:r>
-        <w:rPr>
-          <w:b/>
-          <w:bCs/>
-          <w:lang w:eastAsia="en-GB"/>
-        </w:rPr>
-        <w:t>Roles</w:t>
-      </w:r>
-    </w:p>
-    <w:p>
-      <w:pPr>
-        <w:spacing w:after="0" w:line="240" w:lineRule="auto"/>
-        <w:rPr>
-          <w:rFonts w:ascii="Calibri" w:eastAsia="Times New Roman" w:hAnsi="Calibri" w:cs="Calibri"/>
-          <w:lang w:eastAsia="en-GB"/>
-        </w:rPr>
-      </w:pPr>
-      <w:r>
-        <w:rPr>
-          <w:rFonts w:ascii="Calibri" w:eastAsia="Times New Roman" w:hAnsi="Calibri" w:cs="Calibri"/>
-          <w:lang w:eastAsia="en-GB"/>
-        </w:rPr>
-        <w:t xml:space="preserve">Roles where used to </w:t>
-      </w:r>
-      <w:r>
-        <w:rPr>
-          <w:rFonts w:ascii="Calibri" w:eastAsia="Times New Roman" w:hAnsi="Calibri" w:cs="Calibri"/>
-          <w:lang w:eastAsia="en-GB"/>
-        </w:rPr>
-        <w:t>avoid the need to have to specify the run list within the vagrant file for each server, run list meaning what recipes/configurations</w:t>
-      </w:r>
-      <w:r>
-        <w:rPr>
-          <w:rFonts w:ascii="Calibri" w:eastAsia="Times New Roman" w:hAnsi="Calibri" w:cs="Calibri"/>
-          <w:lang w:eastAsia="en-GB"/>
-        </w:rPr>
-        <w:t xml:space="preserve"> that</w:t>
-      </w:r>
-      <w:r>
-        <w:rPr>
-          <w:rFonts w:ascii="Calibri" w:eastAsia="Times New Roman" w:hAnsi="Calibri" w:cs="Calibri"/>
-          <w:lang w:eastAsia="en-GB"/>
-        </w:rPr>
-        <w:t xml:space="preserve"> should run against the server. Chef will </w:t>
-      </w:r>
-      <w:r>
-        <w:rPr>
-          <w:rFonts w:ascii="Calibri" w:eastAsia="Times New Roman" w:hAnsi="Calibri" w:cs="Calibri"/>
-          <w:lang w:eastAsia="en-GB"/>
-        </w:rPr>
-        <w:t xml:space="preserve">automatically </w:t>
-      </w:r>
-      <w:r>
-        <w:rPr>
-          <w:rFonts w:ascii="Calibri" w:eastAsia="Times New Roman" w:hAnsi="Calibri" w:cs="Calibri"/>
-          <w:lang w:eastAsia="en-GB"/>
-        </w:rPr>
-        <w:t xml:space="preserve">look in the roles directory to find the roles and run the recipes defined within </w:t>
-      </w:r>
-      <w:r>
-        <w:rPr>
-          <w:rFonts w:ascii="Calibri" w:eastAsia="Times New Roman" w:hAnsi="Calibri" w:cs="Calibri"/>
-          <w:lang w:eastAsia="en-GB"/>
-        </w:rPr>
-        <w:t xml:space="preserve">its </w:t>
-      </w:r>
-      <w:r>
-        <w:rPr>
-          <w:rFonts w:ascii="Calibri" w:eastAsia="Times New Roman" w:hAnsi="Calibri" w:cs="Calibri"/>
-          <w:lang w:eastAsia="en-GB"/>
-        </w:rPr>
-        <w:t>role file on servers tagged with that</w:t>
-      </w:r>
-      <w:r>
-        <w:rPr>
-          <w:rFonts w:ascii="Calibri" w:eastAsia="Times New Roman" w:hAnsi="Calibri" w:cs="Calibri"/>
-          <w:lang w:eastAsia="en-GB"/>
-        </w:rPr>
-        <w:t xml:space="preserve"> particular</w:t>
-      </w:r>
-      <w:r>
-        <w:rPr>
-          <w:rFonts w:ascii="Calibri" w:eastAsia="Times New Roman" w:hAnsi="Calibri" w:cs="Calibri"/>
-          <w:lang w:eastAsia="en-GB"/>
-        </w:rPr>
-        <w:t xml:space="preserve"> role.</w:t>
-      </w:r>
-    </w:p>
-    <w:p>
-      <w:pPr>
-        <w:spacing w:after="0" w:line="240" w:lineRule="auto"/>
-        <w:rPr>
-          <w:rFonts w:ascii="Calibri" w:eastAsia="Times New Roman" w:hAnsi="Calibri" w:cs="Calibri"/>
-          <w:lang w:eastAsia="en-GB"/>
-        </w:rPr>
-      </w:pPr>
-    </w:p>
-    <w:p>
-      <w:pPr>
-        <w:spacing w:after="0" w:line="240" w:lineRule="auto"/>
-        <w:ind w:firstLine="720"/>
-        <w:rPr>
-          <w:rFonts w:ascii="Calibri" w:eastAsia="Times New Roman" w:hAnsi="Calibri" w:cs="Calibri"/>
-          <w:b/>
-          <w:bCs/>
-          <w:lang w:eastAsia="en-GB"/>
-        </w:rPr>
-      </w:pPr>
-      <w:proofErr w:type="gramStart"/>
-      <w:r>
-        <w:rPr>
-          <w:rFonts w:ascii="Calibri" w:eastAsia="Times New Roman" w:hAnsi="Calibri" w:cs="Calibri"/>
-          <w:b/>
-          <w:bCs/>
-          <w:lang w:eastAsia="en-GB"/>
-        </w:rPr>
-        <w:t>Roles  Directory</w:t>
-      </w:r>
-      <w:proofErr w:type="gramEnd"/>
-    </w:p>
-    <w:p>
-      <w:pPr>
-        <w:spacing w:after="0" w:line="240" w:lineRule="auto"/>
-        <w:rPr>
-          <w:rFonts w:ascii="Calibri" w:eastAsia="Times New Roman" w:hAnsi="Calibri" w:cs="Calibri"/>
-          <w:lang w:eastAsia="en-GB"/>
-        </w:rPr>
-      </w:pPr>
-    </w:p>
-    <w:p>
-      <w:pPr>
-        <w:spacing w:after="0" w:line="240" w:lineRule="auto"/>
-        <w:ind w:firstLine="720"/>
-        <w:rPr>
-          <w:rFonts w:ascii="Calibri" w:eastAsia="Times New Roman" w:hAnsi="Calibri" w:cs="Calibri"/>
-          <w:lang w:eastAsia="en-GB"/>
-        </w:rPr>
-      </w:pPr>
-      <w:r>
-        <w:rPr>
-          <w:rFonts w:ascii="Calibri" w:eastAsia="Times New Roman" w:hAnsi="Calibri" w:cs="Calibri"/>
-          <w:lang w:eastAsia="en-GB"/>
-        </w:rPr>
         <w:drawing>
           <wp:inline distT="0" distB="0" distL="0" distR="0" wp14:anchorId="6C743B3F" wp14:editId="4211D320">
             <wp:extent cx="2419688" cy="752580"/>
@@ -7896,6 +8294,7 @@
       <w:r>
         <w:rPr>
           <w:rFonts w:ascii="Calibri" w:eastAsia="Times New Roman" w:hAnsi="Calibri" w:cs="Calibri"/>
+          <w:noProof/>
           <w:lang w:eastAsia="en-GB"/>
         </w:rPr>
         <w:drawing>
@@ -7984,6 +8383,7 @@
       <w:r>
         <w:rPr>
           <w:rFonts w:ascii="Calibri" w:eastAsia="Times New Roman" w:hAnsi="Calibri" w:cs="Calibri"/>
+          <w:noProof/>
           <w:lang w:val="en-US" w:eastAsia="en-GB"/>
         </w:rPr>
         <w:drawing>
@@ -8081,6 +8481,7 @@
       <w:r>
         <w:rPr>
           <w:rFonts w:ascii="Calibri" w:eastAsia="Times New Roman" w:hAnsi="Calibri" w:cs="Calibri"/>
+          <w:noProof/>
           <w:lang w:val="en-US" w:eastAsia="en-GB"/>
         </w:rPr>
         <w:drawing>
@@ -8177,7 +8578,6 @@
           <w:bCs/>
           <w:lang w:eastAsia="en-GB"/>
         </w:rPr>
-        <w:lastRenderedPageBreak/>
         <w:t>Default recipe</w:t>
       </w:r>
     </w:p>
@@ -8220,8 +8620,10 @@
       </w:pPr>
       <w:r>
         <w:rPr>
-          <w:lang w:eastAsia="en-GB"/>
-        </w:rPr>
+          <w:noProof/>
+          <w:lang w:eastAsia="en-GB"/>
+        </w:rPr>
+        <w:lastRenderedPageBreak/>
         <w:drawing>
           <wp:inline distT="0" distB="0" distL="0" distR="0" wp14:anchorId="7EB7A9CB" wp14:editId="6F20E006">
             <wp:extent cx="5731510" cy="951230"/>
@@ -8804,6 +9206,7 @@
       <w:r>
         <w:rPr>
           <w:rFonts w:ascii="Calibri" w:eastAsia="Times New Roman" w:hAnsi="Calibri" w:cs="Calibri"/>
+          <w:noProof/>
           <w:lang w:eastAsia="en-GB"/>
         </w:rPr>
         <w:drawing>
@@ -8897,7 +9300,6 @@
           <w:bCs/>
           <w:lang w:eastAsia="en-GB"/>
         </w:rPr>
-        <w:lastRenderedPageBreak/>
         <w:t>Loadbalancer</w:t>
       </w:r>
       <w:proofErr w:type="spellEnd"/>
@@ -9051,6 +9453,7 @@
       <w:r>
         <w:rPr>
           <w:rFonts w:ascii="Calibri" w:eastAsia="Times New Roman" w:hAnsi="Calibri" w:cs="Calibri"/>
+          <w:noProof/>
           <w:lang w:eastAsia="en-GB"/>
         </w:rPr>
         <w:drawing>
@@ -9192,6 +9595,7 @@
       <w:r>
         <w:rPr>
           <w:rFonts w:ascii="Calibri" w:eastAsia="Times New Roman" w:hAnsi="Calibri" w:cs="Calibri"/>
+          <w:noProof/>
           <w:lang w:eastAsia="en-GB"/>
         </w:rPr>
         <w:drawing>
@@ -9363,7 +9767,6 @@
           <w:bCs/>
           <w:lang w:eastAsia="en-GB"/>
         </w:rPr>
-        <w:lastRenderedPageBreak/>
         <w:t>Web recipe</w:t>
       </w:r>
     </w:p>
@@ -9488,6 +9891,7 @@
           <w:rFonts w:ascii="Calibri" w:eastAsia="Times New Roman" w:hAnsi="Calibri" w:cs="Calibri"/>
           <w:b/>
           <w:bCs/>
+          <w:noProof/>
           <w:lang w:eastAsia="en-GB"/>
         </w:rPr>
         <w:drawing>
@@ -9606,6 +10010,7 @@
           <w:rFonts w:ascii="Calibri" w:eastAsia="Times New Roman" w:hAnsi="Calibri" w:cs="Calibri"/>
           <w:b/>
           <w:bCs/>
+          <w:noProof/>
           <w:lang w:eastAsia="en-GB"/>
         </w:rPr>
         <w:drawing>
@@ -9693,73 +10098,74 @@
           <w:rFonts w:eastAsia="Times New Roman"/>
           <w:lang w:eastAsia="en-GB"/>
         </w:rPr>
+        <w:t>Nginx configuration</w:t>
+      </w:r>
+      <w:bookmarkEnd w:id="16"/>
+      <w:r>
+        <w:rPr>
+          <w:rFonts w:eastAsia="Times New Roman"/>
+          <w:lang w:eastAsia="en-GB"/>
+        </w:rPr>
+        <w:t xml:space="preserve"> </w:t>
+      </w:r>
+    </w:p>
+    <w:p>
+      <w:pPr>
+        <w:rPr>
+          <w:b/>
+          <w:bCs/>
+          <w:lang w:eastAsia="en-GB"/>
+        </w:rPr>
+      </w:pPr>
+      <w:r>
+        <w:rPr>
+          <w:b/>
+          <w:bCs/>
+          <w:lang w:eastAsia="en-GB"/>
+        </w:rPr>
+        <w:t>/etc/</w:t>
+      </w:r>
+      <w:proofErr w:type="spellStart"/>
+      <w:r>
+        <w:rPr>
+          <w:b/>
+          <w:bCs/>
+          <w:lang w:eastAsia="en-GB"/>
+        </w:rPr>
+        <w:t>nginx</w:t>
+      </w:r>
+      <w:proofErr w:type="spellEnd"/>
+      <w:r>
+        <w:rPr>
+          <w:b/>
+          <w:bCs/>
+          <w:lang w:eastAsia="en-GB"/>
+        </w:rPr>
+        <w:t>/</w:t>
+      </w:r>
+      <w:proofErr w:type="spellStart"/>
+      <w:r>
+        <w:rPr>
+          <w:b/>
+          <w:bCs/>
+          <w:lang w:eastAsia="en-GB"/>
+        </w:rPr>
+        <w:t>nginx.conf</w:t>
+      </w:r>
+      <w:proofErr w:type="spellEnd"/>
+    </w:p>
+    <w:p>
+      <w:pPr>
+        <w:rPr>
+          <w:lang w:eastAsia="en-GB"/>
+        </w:rPr>
+      </w:pPr>
+      <w:r>
+        <w:rPr>
+          <w:noProof/>
+          <w:lang w:eastAsia="en-GB"/>
+        </w:rPr>
         <w:lastRenderedPageBreak/>
-        <w:t>Nginx configuration</w:t>
-      </w:r>
-      <w:bookmarkEnd w:id="16"/>
-      <w:r>
-        <w:rPr>
-          <w:rFonts w:eastAsia="Times New Roman"/>
-          <w:lang w:eastAsia="en-GB"/>
-        </w:rPr>
-        <w:t xml:space="preserve"> </w:t>
-      </w:r>
-    </w:p>
-    <w:p>
-      <w:pPr>
-        <w:rPr>
-          <w:b/>
-          <w:bCs/>
-          <w:lang w:eastAsia="en-GB"/>
-        </w:rPr>
-      </w:pPr>
-      <w:r>
-        <w:rPr>
-          <w:b/>
-          <w:bCs/>
-          <w:lang w:eastAsia="en-GB"/>
-        </w:rPr>
-        <w:t>/etc/</w:t>
-      </w:r>
-      <w:proofErr w:type="spellStart"/>
-      <w:r>
-        <w:rPr>
-          <w:b/>
-          <w:bCs/>
-          <w:lang w:eastAsia="en-GB"/>
-        </w:rPr>
-        <w:t>nginx</w:t>
-      </w:r>
-      <w:proofErr w:type="spellEnd"/>
-      <w:r>
-        <w:rPr>
-          <w:b/>
-          <w:bCs/>
-          <w:lang w:eastAsia="en-GB"/>
-        </w:rPr>
-        <w:t>/</w:t>
-      </w:r>
-      <w:proofErr w:type="spellStart"/>
-      <w:r>
-        <w:rPr>
-          <w:b/>
-          <w:bCs/>
-          <w:lang w:eastAsia="en-GB"/>
-        </w:rPr>
-        <w:t>nginx.conf</w:t>
-      </w:r>
-      <w:proofErr w:type="spellEnd"/>
-    </w:p>
-    <w:p>
-      <w:pPr>
-        <w:rPr>
-          <w:lang w:eastAsia="en-GB"/>
-        </w:rPr>
-      </w:pPr>
-      <w:r>
-        <w:rPr>
-          <w:lang w:eastAsia="en-GB"/>
-        </w:rPr>
         <w:drawing>
           <wp:inline distT="0" distB="0" distL="0" distR="0" wp14:anchorId="1DB24774" wp14:editId="322D2DB3">
             <wp:extent cx="4381500" cy="1990725"/>
@@ -10183,6 +10589,7 @@
       <w:r>
         <w:rPr>
           <w:rFonts w:ascii="Calibri" w:eastAsia="Times New Roman" w:hAnsi="Calibri" w:cs="Calibri"/>
+          <w:noProof/>
           <w:lang w:eastAsia="en-GB"/>
         </w:rPr>
         <w:drawing>
@@ -10299,6 +10706,7 @@
           <w:bCs/>
           <w:i/>
           <w:iCs/>
+          <w:noProof/>
           <w:lang w:eastAsia="en-GB"/>
         </w:rPr>
         <w:drawing>
@@ -10359,54 +10767,54 @@
           <w:rFonts w:eastAsia="Times New Roman"/>
           <w:lang w:eastAsia="en-GB"/>
         </w:rPr>
+        <w:t>Improvements</w:t>
+      </w:r>
+      <w:bookmarkEnd w:id="17"/>
+    </w:p>
+    <w:p>
+      <w:pPr>
+        <w:spacing w:after="0" w:line="240" w:lineRule="auto"/>
+        <w:rPr>
+          <w:rFonts w:ascii="Calibri" w:eastAsia="Times New Roman" w:hAnsi="Calibri" w:cs="Calibri"/>
+          <w:lang w:eastAsia="en-GB"/>
+        </w:rPr>
+      </w:pPr>
+      <w:r>
+        <w:rPr>
+          <w:rFonts w:ascii="Calibri" w:eastAsia="Times New Roman" w:hAnsi="Calibri" w:cs="Calibri"/>
+          <w:lang w:eastAsia="en-GB"/>
+        </w:rPr>
+        <w:t xml:space="preserve">Currently there is no way of blocking users attempting to directly access the webserver providing they know the </w:t>
+      </w:r>
+      <w:r>
+        <w:rPr>
+          <w:rFonts w:ascii="Calibri" w:eastAsia="Times New Roman" w:hAnsi="Calibri" w:cs="Calibri"/>
+          <w:lang w:eastAsia="en-GB"/>
+        </w:rPr>
+        <w:t>IP</w:t>
+      </w:r>
+      <w:r>
+        <w:rPr>
+          <w:rFonts w:ascii="Calibri" w:eastAsia="Times New Roman" w:hAnsi="Calibri" w:cs="Calibri"/>
+          <w:lang w:eastAsia="en-GB"/>
+        </w:rPr>
+        <w:t xml:space="preserve"> address on port 3000. </w:t>
+      </w:r>
+    </w:p>
+    <w:p>
+      <w:pPr>
+        <w:spacing w:after="0" w:line="240" w:lineRule="auto"/>
+        <w:rPr>
+          <w:rFonts w:ascii="Calibri" w:eastAsia="Times New Roman" w:hAnsi="Calibri" w:cs="Calibri"/>
+          <w:lang w:eastAsia="en-GB"/>
+        </w:rPr>
+      </w:pPr>
+      <w:r>
+        <w:rPr>
+          <w:rFonts w:ascii="Calibri" w:eastAsia="Times New Roman" w:hAnsi="Calibri" w:cs="Calibri"/>
+          <w:lang w:eastAsia="en-GB"/>
+        </w:rPr>
         <w:lastRenderedPageBreak/>
-        <w:t>Improvements</w:t>
-      </w:r>
-      <w:bookmarkEnd w:id="17"/>
-    </w:p>
-    <w:p>
-      <w:pPr>
-        <w:spacing w:after="0" w:line="240" w:lineRule="auto"/>
-        <w:rPr>
-          <w:rFonts w:ascii="Calibri" w:eastAsia="Times New Roman" w:hAnsi="Calibri" w:cs="Calibri"/>
-          <w:lang w:eastAsia="en-GB"/>
-        </w:rPr>
-      </w:pPr>
-      <w:r>
-        <w:rPr>
-          <w:rFonts w:ascii="Calibri" w:eastAsia="Times New Roman" w:hAnsi="Calibri" w:cs="Calibri"/>
-          <w:lang w:eastAsia="en-GB"/>
-        </w:rPr>
-        <w:t xml:space="preserve">Currently there is no way of blocking users attempting to directly access the webserver providing they know the </w:t>
-      </w:r>
-      <w:r>
-        <w:rPr>
-          <w:rFonts w:ascii="Calibri" w:eastAsia="Times New Roman" w:hAnsi="Calibri" w:cs="Calibri"/>
-          <w:lang w:eastAsia="en-GB"/>
-        </w:rPr>
-        <w:t>IP</w:t>
-      </w:r>
-      <w:r>
-        <w:rPr>
-          <w:rFonts w:ascii="Calibri" w:eastAsia="Times New Roman" w:hAnsi="Calibri" w:cs="Calibri"/>
-          <w:lang w:eastAsia="en-GB"/>
-        </w:rPr>
-        <w:t xml:space="preserve"> address on port 3000. </w:t>
-      </w:r>
-    </w:p>
-    <w:p>
-      <w:pPr>
-        <w:spacing w:after="0" w:line="240" w:lineRule="auto"/>
-        <w:rPr>
-          <w:rFonts w:ascii="Calibri" w:eastAsia="Times New Roman" w:hAnsi="Calibri" w:cs="Calibri"/>
-          <w:lang w:eastAsia="en-GB"/>
-        </w:rPr>
-      </w:pPr>
-      <w:r>
-        <w:rPr>
-          <w:rFonts w:ascii="Calibri" w:eastAsia="Times New Roman" w:hAnsi="Calibri" w:cs="Calibri"/>
-          <w:lang w:eastAsia="en-GB"/>
-        </w:rPr>
         <w:t> </w:t>
       </w:r>
     </w:p>
@@ -10644,6 +11052,7 @@
           <w:bCs/>
           <w:i/>
           <w:iCs/>
+          <w:noProof/>
           <w:lang w:eastAsia="en-GB"/>
         </w:rPr>
         <w:drawing>
@@ -10817,7 +11226,6 @@
           <w:rFonts w:eastAsia="Times New Roman"/>
           <w:lang w:eastAsia="en-GB"/>
         </w:rPr>
-        <w:lastRenderedPageBreak/>
         <w:t>Troubleshooting steps</w:t>
       </w:r>
       <w:bookmarkEnd w:id="19"/>
@@ -10873,6 +11281,7 @@
           <w:rFonts w:ascii="Calibri" w:eastAsia="Times New Roman" w:hAnsi="Calibri" w:cs="Calibri"/>
           <w:lang w:eastAsia="en-GB"/>
         </w:rPr>
+        <w:lastRenderedPageBreak/>
         <w:t xml:space="preserve">When initially deploying the </w:t>
       </w:r>
       <w:r>
@@ -11250,6 +11659,7 @@
       <w:r>
         <w:rPr>
           <w:rFonts w:ascii="Calibri" w:eastAsia="Times New Roman" w:hAnsi="Calibri" w:cs="Calibri"/>
+          <w:noProof/>
           <w:lang w:eastAsia="en-GB"/>
         </w:rPr>
         <w:drawing>
@@ -11547,6 +11957,7 @@
       <w:r>
         <w:rPr>
           <w:rFonts w:ascii="Calibri" w:eastAsia="Times New Roman" w:hAnsi="Calibri" w:cs="Calibri"/>
+          <w:noProof/>
           <w:lang w:eastAsia="en-GB"/>
         </w:rPr>
         <w:drawing>
@@ -11673,6 +12084,7 @@
       <w:r>
         <w:rPr>
           <w:rFonts w:ascii="Calibri" w:eastAsia="Times New Roman" w:hAnsi="Calibri" w:cs="Calibri"/>
+          <w:noProof/>
           <w:lang w:eastAsia="en-GB"/>
         </w:rPr>
         <w:drawing>
@@ -11794,7 +12206,6 @@
           <w:rFonts w:eastAsia="Times New Roman"/>
           <w:lang w:eastAsia="en-GB"/>
         </w:rPr>
-        <w:lastRenderedPageBreak/>
         <w:t>Google API set up for places information</w:t>
       </w:r>
       <w:bookmarkEnd w:id="23"/>
@@ -12010,6 +12421,7 @@
       <w:r>
         <w:rPr>
           <w:rFonts w:ascii="Calibri" w:eastAsia="Times New Roman" w:hAnsi="Calibri" w:cs="Calibri"/>
+          <w:noProof/>
           <w:lang w:eastAsia="en-GB"/>
         </w:rPr>
         <w:drawing>
@@ -12109,7 +12521,6 @@
           <w:rFonts w:ascii="Calibri" w:eastAsia="Times New Roman" w:hAnsi="Calibri" w:cs="Calibri"/>
           <w:lang w:eastAsia="en-GB"/>
         </w:rPr>
-        <w:lastRenderedPageBreak/>
         <w:t xml:space="preserve">Select API </w:t>
       </w:r>
       <w:r>
@@ -12147,6 +12558,7 @@
           <w:noProof/>
           <w:lang w:val="en"/>
         </w:rPr>
+        <w:lastRenderedPageBreak/>
         <w:drawing>
           <wp:inline distT="0" distB="0" distL="0" distR="0" wp14:anchorId="372CB2E7" wp14:editId="583F4B85">
             <wp:extent cx="4210036" cy="3190875"/>
@@ -12622,16 +13034,7 @@
           <w:bCs/>
           <w:lang w:eastAsia="en-GB"/>
         </w:rPr>
-        <w:t>removing</w:t>
-      </w:r>
-      <w:r>
-        <w:rPr>
-          <w:rFonts w:ascii="Calibri" w:eastAsia="Times New Roman" w:hAnsi="Calibri" w:cs="Calibri"/>
-          <w:b/>
-          <w:bCs/>
-          <w:lang w:eastAsia="en-GB"/>
-        </w:rPr>
-        <w:t xml:space="preserve"> the key</w:t>
+        <w:t>removing the key</w:t>
       </w:r>
       <w:r>
         <w:rPr>
@@ -12848,6 +13251,7 @@
       </w:pPr>
       <w:r>
         <w:rPr>
+          <w:noProof/>
           <w:lang w:eastAsia="en-GB"/>
         </w:rPr>
         <w:drawing>
@@ -12910,43 +13314,43 @@
           <w:rFonts w:eastAsia="Times New Roman"/>
           <w:lang w:eastAsia="en-GB"/>
         </w:rPr>
+        <w:t>Steps to apply JavaScript</w:t>
+      </w:r>
+      <w:bookmarkEnd w:id="25"/>
+    </w:p>
+    <w:p>
+      <w:pPr>
+        <w:rPr>
+          <w:lang w:eastAsia="en-GB"/>
+        </w:rPr>
+      </w:pPr>
+      <w:hyperlink r:id="rId62" w:anchor="place_search_requests" w:history="1">
+        <w:r>
+          <w:rPr>
+            <w:rStyle w:val="Hyperlink"/>
+          </w:rPr>
+          <w:t>https://developers.google.com/maps/documentation/javascript/places#place_search_requests</w:t>
+        </w:r>
+      </w:hyperlink>
+    </w:p>
+    <w:p>
+      <w:pPr>
+        <w:spacing w:after="0" w:line="240" w:lineRule="auto"/>
+        <w:rPr>
+          <w:rFonts w:ascii="Calibri" w:eastAsia="Times New Roman" w:hAnsi="Calibri" w:cs="Calibri"/>
+          <w:b/>
+          <w:bCs/>
+          <w:lang w:eastAsia="en-GB"/>
+        </w:rPr>
+      </w:pPr>
+      <w:r>
+        <w:rPr>
+          <w:rFonts w:ascii="Calibri" w:eastAsia="Times New Roman" w:hAnsi="Calibri" w:cs="Calibri"/>
+          <w:b/>
+          <w:bCs/>
+          <w:lang w:eastAsia="en-GB"/>
+        </w:rPr>
         <w:lastRenderedPageBreak/>
-        <w:t>Steps to apply JavaScript</w:t>
-      </w:r>
-      <w:bookmarkEnd w:id="25"/>
-    </w:p>
-    <w:p>
-      <w:pPr>
-        <w:rPr>
-          <w:lang w:eastAsia="en-GB"/>
-        </w:rPr>
-      </w:pPr>
-      <w:hyperlink r:id="rId62" w:anchor="place_search_requests" w:history="1">
-        <w:r>
-          <w:rPr>
-            <w:rStyle w:val="Hyperlink"/>
-          </w:rPr>
-          <w:t>https://developers.google.com/maps/documentation/javascript/places#place_search_requests</w:t>
-        </w:r>
-      </w:hyperlink>
-    </w:p>
-    <w:p>
-      <w:pPr>
-        <w:spacing w:after="0" w:line="240" w:lineRule="auto"/>
-        <w:rPr>
-          <w:rFonts w:ascii="Calibri" w:eastAsia="Times New Roman" w:hAnsi="Calibri" w:cs="Calibri"/>
-          <w:b/>
-          <w:bCs/>
-          <w:lang w:eastAsia="en-GB"/>
-        </w:rPr>
-      </w:pPr>
-      <w:r>
-        <w:rPr>
-          <w:rFonts w:ascii="Calibri" w:eastAsia="Times New Roman" w:hAnsi="Calibri" w:cs="Calibri"/>
-          <w:b/>
-          <w:bCs/>
-          <w:lang w:eastAsia="en-GB"/>
-        </w:rPr>
         <w:t xml:space="preserve">At the bottom of the index.html file I added the places </w:t>
       </w:r>
       <w:proofErr w:type="spellStart"/>
@@ -12992,6 +13396,7 @@
       <w:r>
         <w:rPr>
           <w:rFonts w:ascii="Calibri" w:eastAsia="Times New Roman" w:hAnsi="Calibri" w:cs="Calibri"/>
+          <w:noProof/>
           <w:lang w:eastAsia="en-GB"/>
         </w:rPr>
         <w:drawing>
@@ -13824,7 +14229,6 @@
           <w:rFonts w:eastAsia="Times New Roman"/>
           <w:lang w:eastAsia="en-GB"/>
         </w:rPr>
-        <w:lastRenderedPageBreak/>
         <w:t>Resources/Learning</w:t>
       </w:r>
       <w:bookmarkEnd w:id="28"/>
@@ -16852,6 +17256,15 @@
       <w:spacing w:after="0"/>
     </w:pPr>
   </w:style>
+  <w:style w:type="paragraph" w:styleId="NoSpacing">
+    <w:name w:val="No Spacing"/>
+    <w:uiPriority w:val="1"/>
+    <w:qFormat/>
+    <w:rsid w:val="00693668"/>
+    <w:pPr>
+      <w:spacing w:after="0" w:line="240" w:lineRule="auto"/>
+    </w:pPr>
+  </w:style>
 </w:styles>
 </file>
 
@@ -17155,7 +17568,7 @@
 </file>
 
 <file path=customXml/itemProps1.xml><?xml version="1.0" encoding="utf-8"?>
-<ds:datastoreItem xmlns:ds="http://schemas.openxmlformats.org/officeDocument/2006/customXml" ds:itemID="{CA7CDD89-6B7B-4E22-A047-FA616BEF5FC2}">
+<ds:datastoreItem xmlns:ds="http://schemas.openxmlformats.org/officeDocument/2006/customXml" ds:itemID="{D71CD620-3713-CE41-B933-DD4ED3B504EA}">
   <ds:schemaRefs>
     <ds:schemaRef ds:uri="http://schemas.openxmlformats.org/officeDocument/2006/bibliography"/>
   </ds:schemaRefs>

</xml_diff>